<commit_message>
Pi  7. máj 2021, 16:53:56 CEST
</commit_message>
<xml_diff>
--- a/telesna/trdelnik/marec/dennik.docx
+++ b/telesna/trdelnik/marec/dennik.docx
@@ -19,7 +19,7 @@
                 <wp:positionV relativeFrom="paragraph">
                   <wp:posOffset>1524000</wp:posOffset>
                 </wp:positionV>
-                <wp:extent cx="8870950" cy="1889125"/>
+                <wp:extent cx="8871585" cy="1889760"/>
                 <wp:effectExtent l="0" t="0" r="0" b="0"/>
                 <wp:wrapSquare wrapText="bothSides"/>
                 <wp:docPr id="1" name="Text Box 1"/>
@@ -30,7 +30,7 @@
                       <wps:spPr>
                         <a:xfrm>
                           <a:off x="0" y="0"/>
-                          <a:ext cx="8870400" cy="1888560"/>
+                          <a:ext cx="8871120" cy="1889280"/>
                         </a:xfrm>
                         <a:prstGeom prst="rect">
                           <a:avLst/>
@@ -159,7 +159,7 @@
           </mc:Choice>
           <mc:Fallback>
             <w:pict>
-              <v:rect id="shape_0" ID="Text Box 1" path="m0,0l-2147483645,0l-2147483645,-2147483646l0,-2147483646xe" stroked="f" style="position:absolute;margin-left:-9.6pt;margin-top:120pt;width:698.4pt;height:148.65pt;mso-wrap-style:square;v-text-anchor:top;mso-position-horizontal:right;mso-position-horizontal-relative:margin" wp14:anchorId="15052123">
+              <v:rect id="shape_0" ID="Text Box 1" path="m0,0l-2147483645,0l-2147483645,-2147483646l0,-2147483646xe" stroked="f" style="position:absolute;margin-left:-9.65pt;margin-top:120pt;width:698.45pt;height:148.7pt;mso-wrap-style:square;v-text-anchor:top;mso-position-horizontal:right;mso-position-horizontal-relative:margin" wp14:anchorId="15052123">
                 <v:fill o:detectmouseclick="t" on="false"/>
                 <v:stroke color="#3465a4" joinstyle="round" endcap="flat"/>
                 <v:textbox>
@@ -279,7 +279,7 @@
                 <wp:positionV relativeFrom="paragraph">
                   <wp:posOffset>-466725</wp:posOffset>
                 </wp:positionV>
-                <wp:extent cx="8832850" cy="508000"/>
+                <wp:extent cx="8833485" cy="508635"/>
                 <wp:effectExtent l="0" t="0" r="0" b="9525"/>
                 <wp:wrapNone/>
                 <wp:docPr id="3" name="Text Box 5"/>
@@ -290,7 +290,7 @@
                       <wps:spPr>
                         <a:xfrm>
                           <a:off x="0" y="0"/>
-                          <a:ext cx="8832240" cy="507240"/>
+                          <a:ext cx="8832960" cy="507960"/>
                         </a:xfrm>
                         <a:prstGeom prst="rect">
                           <a:avLst/>
@@ -384,7 +384,7 @@
           </mc:Choice>
           <mc:Fallback>
             <w:pict>
-              <v:rect id="shape_0" ID="Text Box 5" path="m0,0l-2147483645,0l-2147483645,-2147483646l0,-2147483646xe" stroked="f" style="position:absolute;margin-left:-34.5pt;margin-top:-36.75pt;width:695.4pt;height:39.9pt;mso-wrap-style:square;v-text-anchor:top" wp14:anchorId="61C3A8A1">
+              <v:rect id="shape_0" ID="Text Box 5" path="m0,0l-2147483645,0l-2147483645,-2147483646l0,-2147483646xe" stroked="f" style="position:absolute;margin-left:-34.5pt;margin-top:-36.75pt;width:695.45pt;height:39.95pt;mso-wrap-style:square;v-text-anchor:top" wp14:anchorId="61C3A8A1">
                 <v:fill o:detectmouseclick="t" on="false"/>
                 <v:stroke color="#3465a4" joinstyle="round" endcap="flat"/>
                 <v:textbox>
@@ -4031,17 +4031,7 @@
                 <w:szCs w:val="22"/>
                 <w:lang w:val="sk-SK" w:eastAsia="en-US" w:bidi="ar-SA"/>
               </w:rPr>
-              <w:t>6</w:t>
-            </w:r>
-            <w:r>
-              <w:rPr>
-                <w:rFonts w:eastAsia="Calibri" w:cs=""/>
-                <w:kern w:val="0"/>
-                <w:sz w:val="22"/>
-                <w:szCs w:val="22"/>
-                <w:lang w:val="sk-SK" w:eastAsia="en-US" w:bidi="ar-SA"/>
-              </w:rPr>
-              <w:t>h/21km</w:t>
+              <w:t>6h/21km</w:t>
             </w:r>
           </w:p>
         </w:tc>
@@ -7991,6 +7981,16 @@
     <w:qFormat/>
     <w:rPr/>
   </w:style>
+  <w:style w:type="character" w:styleId="FootnoteCharacters">
+    <w:name w:val="Footnote Characters"/>
+    <w:qFormat/>
+    <w:rPr/>
+  </w:style>
+  <w:style w:type="character" w:styleId="EndnoteCharacters">
+    <w:name w:val="Endnote Characters"/>
+    <w:qFormat/>
+    <w:rPr/>
+  </w:style>
   <w:style w:type="paragraph" w:styleId="Heading">
     <w:name w:val="Heading"/>
     <w:basedOn w:val="Normal"/>
@@ -8078,6 +8078,15 @@
       <w:b/>
       <w:bCs/>
     </w:rPr>
+  </w:style>
+  <w:style w:type="paragraph" w:styleId="ListContents">
+    <w:name w:val="List Contents"/>
+    <w:basedOn w:val="Normal"/>
+    <w:qFormat/>
+    <w:pPr>
+      <w:ind w:left="567" w:hanging="0"/>
+    </w:pPr>
+    <w:rPr/>
   </w:style>
   <w:style w:type="numbering" w:styleId="NoList" w:default="1">
     <w:name w:val="No List"/>

</xml_diff>